<commit_message>
Tài liệu thôi xD
</commit_message>
<xml_diff>
--- a/Experience.docx
+++ b/Experience.docx
@@ -12,7 +12,25 @@
         <w:rPr>
           <w:lang w:val="vi-VN"/>
         </w:rPr>
-        <w:t>- Chia rõ model khi đọc api</w:t>
+        <w:t xml:space="preserve">- </w:t>
+      </w:r>
+      <w:r>
+        <w:t>Phải c</w:t>
+      </w:r>
+      <w:r>
+        <w:rPr>
+          <w:lang w:val="vi-VN"/>
+        </w:rPr>
+        <w:t xml:space="preserve">hia rõ model khi </w:t>
+      </w:r>
+      <w:r>
+        <w:t>get</w:t>
+      </w:r>
+      <w:r>
+        <w:rPr>
+          <w:lang w:val="vi-VN"/>
+        </w:rPr>
+        <w:t xml:space="preserve"> api</w:t>
       </w:r>
     </w:p>
     <w:p>
@@ -680,22 +698,18 @@
       </w:pPr>
     </w:p>
     <w:p>
-      <w:pPr>
+      <w:r>
+        <w:t xml:space="preserve">- Cần thêm : </w:t>
+      </w:r>
+      <w:r>
         <w:rPr>
           <w:lang w:val="vi-VN"/>
         </w:rPr>
-      </w:pPr>
-      <w:r>
-        <w:t xml:space="preserve">- Cần thêm : </w:t>
-      </w:r>
-      <w:r>
-        <w:rPr>
-          <w:lang w:val="vi-VN"/>
-        </w:rPr>
         <w:t>mới show được ảnh</w:t>
       </w:r>
-      <w:bookmarkStart w:id="0" w:name="_GoBack"/>
-      <w:bookmarkEnd w:id="0"/>
+      <w:r>
+        <w:t xml:space="preserve"> từ url</w:t>
+      </w:r>
     </w:p>
     <w:p>
       <w:pPr>
@@ -751,7 +765,19 @@
         <w:rPr>
           <w:lang w:val="vi-VN"/>
         </w:rPr>
-        <w:t>cách 2:</w:t>
+        <w:t>cách</w:t>
+      </w:r>
+      <w:r>
+        <w:rPr>
+          <w:lang w:val="vi-VN"/>
+        </w:rPr>
+        <w:t xml:space="preserve"> khác để show ảnh</w:t>
+      </w:r>
+      <w:r>
+        <w:rPr>
+          <w:lang w:val="vi-VN"/>
+        </w:rPr>
+        <w:t>:</w:t>
       </w:r>
     </w:p>
     <w:p>
@@ -762,7 +788,7 @@
       </w:pPr>
       <w:r>
         <w:rPr>
-          <w:lang w:val="vi-VN"/>
+          <w:noProof/>
         </w:rPr>
         <w:drawing>
           <wp:inline distT="0" distB="0" distL="0" distR="0" wp14:anchorId="5B8B782B" wp14:editId="61B6A1D3">
@@ -801,6 +827,2612 @@
         </w:drawing>
       </w:r>
     </w:p>
+    <w:p>
+      <w:r>
+        <w:br w:type="page"/>
+      </w:r>
+    </w:p>
+    <w:p>
+      <w:r>
+        <w:lastRenderedPageBreak/>
+        <w:t>- Sử dụng recycler view và loadmore khi kéo cuối trang</w:t>
+      </w:r>
+      <w:r>
+        <w:br/>
+        <w:t>Không đặt tên giống với các class và các hàm mặc định</w:t>
+      </w:r>
+    </w:p>
+    <w:p>
+      <w:pPr>
+        <w:pStyle w:val="HTMLPreformatted"/>
+        <w:shd w:val="clear" w:color="auto" w:fill="2B2B2B"/>
+        <w:rPr>
+          <w:rFonts w:ascii="Consolas" w:hAnsi="Consolas"/>
+          <w:color w:val="A9B7C6"/>
+        </w:rPr>
+      </w:pPr>
+      <w:r>
+        <w:rPr>
+          <w:rFonts w:ascii="Consolas" w:hAnsi="Consolas"/>
+          <w:color w:val="CC7832"/>
+        </w:rPr>
+        <w:t xml:space="preserve">class </w:t>
+      </w:r>
+      <w:r>
+        <w:rPr>
+          <w:rFonts w:ascii="Consolas" w:hAnsi="Consolas"/>
+          <w:color w:val="A9B7C6"/>
+        </w:rPr>
+        <w:t>RecyclerViewAdapter(</w:t>
+      </w:r>
+      <w:r>
+        <w:rPr>
+          <w:rFonts w:ascii="Consolas" w:hAnsi="Consolas"/>
+          <w:color w:val="CC7832"/>
+        </w:rPr>
+        <w:t xml:space="preserve">var </w:t>
+      </w:r>
+      <w:r>
+        <w:rPr>
+          <w:rFonts w:ascii="Consolas" w:hAnsi="Consolas"/>
+          <w:color w:val="9876AA"/>
+        </w:rPr>
+        <w:t>context</w:t>
+      </w:r>
+      <w:r>
+        <w:rPr>
+          <w:rFonts w:ascii="Consolas" w:hAnsi="Consolas"/>
+          <w:color w:val="A9B7C6"/>
+        </w:rPr>
+        <w:t>: Context</w:t>
+      </w:r>
+      <w:r>
+        <w:rPr>
+          <w:rFonts w:ascii="Consolas" w:hAnsi="Consolas"/>
+          <w:color w:val="CC7832"/>
+        </w:rPr>
+        <w:t xml:space="preserve">, var </w:t>
+      </w:r>
+      <w:r>
+        <w:rPr>
+          <w:rFonts w:ascii="Consolas" w:hAnsi="Consolas"/>
+          <w:color w:val="9876AA"/>
+        </w:rPr>
+        <w:t>responseList</w:t>
+      </w:r>
+      <w:r>
+        <w:rPr>
+          <w:rFonts w:ascii="Consolas" w:hAnsi="Consolas"/>
+          <w:color w:val="A9B7C6"/>
+        </w:rPr>
+        <w:t>: ArrayList&lt;MakeCloudModel&gt;) :</w:t>
+      </w:r>
+      <w:r>
+        <w:rPr>
+          <w:rFonts w:ascii="Consolas" w:hAnsi="Consolas"/>
+          <w:color w:val="A9B7C6"/>
+        </w:rPr>
+        <w:br/>
+        <w:t xml:space="preserve">    RecyclerView.Adapter&lt;RecyclerView.ViewHolder&gt;(){</w:t>
+      </w:r>
+      <w:r>
+        <w:rPr>
+          <w:rFonts w:ascii="Consolas" w:hAnsi="Consolas"/>
+          <w:color w:val="A9B7C6"/>
+        </w:rPr>
+        <w:br/>
+      </w:r>
+      <w:r>
+        <w:rPr>
+          <w:rFonts w:ascii="Consolas" w:hAnsi="Consolas"/>
+          <w:color w:val="A9B7C6"/>
+        </w:rPr>
+        <w:br/>
+      </w:r>
+      <w:r>
+        <w:rPr>
+          <w:rFonts w:ascii="Consolas" w:hAnsi="Consolas"/>
+          <w:color w:val="A9B7C6"/>
+          <w:sz w:val="24"/>
+        </w:rPr>
+        <w:t xml:space="preserve">    </w:t>
+      </w:r>
+      <w:r>
+        <w:rPr>
+          <w:rFonts w:ascii="Consolas" w:hAnsi="Consolas"/>
+          <w:color w:val="808080"/>
+          <w:sz w:val="24"/>
+        </w:rPr>
+        <w:t>// Trạng thái còn dữ liệu hay không:</w:t>
+      </w:r>
+      <w:r>
+        <w:rPr>
+          <w:rFonts w:ascii="Consolas" w:hAnsi="Consolas"/>
+          <w:color w:val="808080"/>
+        </w:rPr>
+        <w:br/>
+        <w:t xml:space="preserve">    </w:t>
+      </w:r>
+      <w:r>
+        <w:rPr>
+          <w:rFonts w:ascii="Consolas" w:hAnsi="Consolas"/>
+          <w:color w:val="CC7832"/>
+        </w:rPr>
+        <w:t xml:space="preserve">private val </w:t>
+      </w:r>
+      <w:r>
+        <w:rPr>
+          <w:rFonts w:ascii="Consolas" w:hAnsi="Consolas"/>
+          <w:color w:val="9876AA"/>
+        </w:rPr>
+        <w:t xml:space="preserve">VIEW_TYPE_ITEM </w:t>
+      </w:r>
+      <w:r>
+        <w:rPr>
+          <w:rFonts w:ascii="Consolas" w:hAnsi="Consolas"/>
+          <w:color w:val="A9B7C6"/>
+        </w:rPr>
+        <w:t xml:space="preserve">= </w:t>
+      </w:r>
+      <w:r>
+        <w:rPr>
+          <w:rFonts w:ascii="Consolas" w:hAnsi="Consolas"/>
+          <w:color w:val="6897BB"/>
+        </w:rPr>
+        <w:t>0</w:t>
+      </w:r>
+      <w:r>
+        <w:rPr>
+          <w:rFonts w:ascii="Consolas" w:hAnsi="Consolas"/>
+          <w:color w:val="6897BB"/>
+        </w:rPr>
+        <w:br/>
+        <w:t xml:space="preserve">    </w:t>
+      </w:r>
+      <w:r>
+        <w:rPr>
+          <w:rFonts w:ascii="Consolas" w:hAnsi="Consolas"/>
+          <w:color w:val="CC7832"/>
+        </w:rPr>
+        <w:t xml:space="preserve">private val </w:t>
+      </w:r>
+      <w:r>
+        <w:rPr>
+          <w:rFonts w:ascii="Consolas" w:hAnsi="Consolas"/>
+          <w:color w:val="9876AA"/>
+        </w:rPr>
+        <w:t xml:space="preserve">VIEW_TYPE_LOADING </w:t>
+      </w:r>
+      <w:r>
+        <w:rPr>
+          <w:rFonts w:ascii="Consolas" w:hAnsi="Consolas"/>
+          <w:color w:val="A9B7C6"/>
+        </w:rPr>
+        <w:t xml:space="preserve">= </w:t>
+      </w:r>
+      <w:r>
+        <w:rPr>
+          <w:rFonts w:ascii="Consolas" w:hAnsi="Consolas"/>
+          <w:color w:val="6897BB"/>
+        </w:rPr>
+        <w:t>1</w:t>
+      </w:r>
+      <w:r>
+        <w:rPr>
+          <w:rFonts w:ascii="Consolas" w:hAnsi="Consolas"/>
+          <w:color w:val="6897BB"/>
+        </w:rPr>
+        <w:br/>
+      </w:r>
+      <w:r>
+        <w:rPr>
+          <w:rFonts w:ascii="Consolas" w:hAnsi="Consolas"/>
+          <w:color w:val="6897BB"/>
+        </w:rPr>
+        <w:br/>
+      </w:r>
+      <w:r>
+        <w:rPr>
+          <w:rFonts w:ascii="Consolas" w:hAnsi="Consolas"/>
+          <w:color w:val="6897BB"/>
+        </w:rPr>
+        <w:br/>
+      </w:r>
+      <w:r>
+        <w:rPr>
+          <w:rFonts w:ascii="Consolas" w:hAnsi="Consolas"/>
+          <w:color w:val="6897BB"/>
+        </w:rPr>
+        <w:br/>
+        <w:t xml:space="preserve">    </w:t>
+      </w:r>
+      <w:r>
+        <w:rPr>
+          <w:rFonts w:ascii="Consolas" w:hAnsi="Consolas"/>
+          <w:color w:val="CC7832"/>
+        </w:rPr>
+        <w:t xml:space="preserve">override fun </w:t>
+      </w:r>
+      <w:r>
+        <w:rPr>
+          <w:rFonts w:ascii="Consolas" w:hAnsi="Consolas"/>
+          <w:color w:val="FFC66D"/>
+        </w:rPr>
+        <w:t>onCreateViewHolder</w:t>
+      </w:r>
+      <w:r>
+        <w:rPr>
+          <w:rFonts w:ascii="Consolas" w:hAnsi="Consolas"/>
+          <w:color w:val="A9B7C6"/>
+        </w:rPr>
+        <w:t>(parent: ViewGroup</w:t>
+      </w:r>
+      <w:r>
+        <w:rPr>
+          <w:rFonts w:ascii="Consolas" w:hAnsi="Consolas"/>
+          <w:color w:val="CC7832"/>
+        </w:rPr>
+        <w:t xml:space="preserve">, </w:t>
+      </w:r>
+      <w:r>
+        <w:rPr>
+          <w:rFonts w:ascii="Consolas" w:hAnsi="Consolas"/>
+          <w:color w:val="A9B7C6"/>
+        </w:rPr>
+        <w:t>viewType: Int): RecyclerView.ViewHolder {</w:t>
+      </w:r>
+      <w:r>
+        <w:rPr>
+          <w:rFonts w:ascii="Consolas" w:hAnsi="Consolas"/>
+          <w:color w:val="A9B7C6"/>
+        </w:rPr>
+        <w:br/>
+      </w:r>
+      <w:r>
+        <w:rPr>
+          <w:rFonts w:ascii="Consolas" w:hAnsi="Consolas"/>
+          <w:color w:val="808080"/>
+          <w:sz w:val="24"/>
+        </w:rPr>
+        <w:t>//</w:t>
+      </w:r>
+      <w:r>
+        <w:rPr>
+          <w:rFonts w:ascii="Consolas" w:hAnsi="Consolas"/>
+          <w:color w:val="808080"/>
+          <w:sz w:val="24"/>
+        </w:rPr>
+        <w:t>Khi còn dữ liệu thì hiển thị, hết dữ liệu thì hiện ProgressBar</w:t>
+      </w:r>
+      <w:r>
+        <w:rPr>
+          <w:rFonts w:ascii="Consolas" w:hAnsi="Consolas"/>
+          <w:color w:val="808080"/>
+        </w:rPr>
+        <w:br/>
+        <w:t xml:space="preserve">        </w:t>
+      </w:r>
+      <w:r>
+        <w:rPr>
+          <w:rFonts w:ascii="Consolas" w:hAnsi="Consolas"/>
+          <w:color w:val="CC7832"/>
+        </w:rPr>
+        <w:t xml:space="preserve">return if </w:t>
+      </w:r>
+      <w:r>
+        <w:rPr>
+          <w:rFonts w:ascii="Consolas" w:hAnsi="Consolas"/>
+          <w:color w:val="A9B7C6"/>
+        </w:rPr>
+        <w:t xml:space="preserve">(viewType === </w:t>
+      </w:r>
+      <w:r>
+        <w:rPr>
+          <w:rFonts w:ascii="Consolas" w:hAnsi="Consolas"/>
+          <w:color w:val="9876AA"/>
+        </w:rPr>
+        <w:t>VIEW_TYPE_ITEM</w:t>
+      </w:r>
+      <w:r>
+        <w:rPr>
+          <w:rFonts w:ascii="Consolas" w:hAnsi="Consolas"/>
+          <w:color w:val="A9B7C6"/>
+        </w:rPr>
+        <w:t>) {</w:t>
+      </w:r>
+      <w:r>
+        <w:rPr>
+          <w:rFonts w:ascii="Consolas" w:hAnsi="Consolas"/>
+          <w:color w:val="A9B7C6"/>
+        </w:rPr>
+        <w:br/>
+        <w:t xml:space="preserve">            </w:t>
+      </w:r>
+      <w:r>
+        <w:rPr>
+          <w:rFonts w:ascii="Consolas" w:hAnsi="Consolas"/>
+          <w:color w:val="CC7832"/>
+        </w:rPr>
+        <w:t xml:space="preserve">val </w:t>
+      </w:r>
+      <w:r>
+        <w:rPr>
+          <w:rFonts w:ascii="Consolas" w:hAnsi="Consolas"/>
+          <w:color w:val="A9B7C6"/>
+        </w:rPr>
+        <w:t>view: View = LayoutInflater.from(parent?.</w:t>
+      </w:r>
+      <w:r>
+        <w:rPr>
+          <w:rFonts w:ascii="Consolas" w:hAnsi="Consolas"/>
+          <w:i/>
+          <w:iCs/>
+          <w:color w:val="9876AA"/>
+        </w:rPr>
+        <w:t>context</w:t>
+      </w:r>
+      <w:r>
+        <w:rPr>
+          <w:rFonts w:ascii="Consolas" w:hAnsi="Consolas"/>
+          <w:color w:val="A9B7C6"/>
+        </w:rPr>
+        <w:t>).inflate(R.layout.</w:t>
+      </w:r>
+      <w:r>
+        <w:rPr>
+          <w:rFonts w:ascii="Consolas" w:hAnsi="Consolas"/>
+          <w:i/>
+          <w:iCs/>
+          <w:color w:val="9876AA"/>
+        </w:rPr>
+        <w:t>recyclerview_youtube</w:t>
+      </w:r>
+      <w:r>
+        <w:rPr>
+          <w:rFonts w:ascii="Consolas" w:hAnsi="Consolas"/>
+          <w:color w:val="CC7832"/>
+        </w:rPr>
+        <w:t xml:space="preserve">, </w:t>
+      </w:r>
+      <w:r>
+        <w:rPr>
+          <w:rFonts w:ascii="Consolas" w:hAnsi="Consolas"/>
+          <w:color w:val="A9B7C6"/>
+        </w:rPr>
+        <w:t>parent</w:t>
+      </w:r>
+      <w:r>
+        <w:rPr>
+          <w:rFonts w:ascii="Consolas" w:hAnsi="Consolas"/>
+          <w:color w:val="CC7832"/>
+        </w:rPr>
+        <w:t>, false</w:t>
+      </w:r>
+      <w:r>
+        <w:rPr>
+          <w:rFonts w:ascii="Consolas" w:hAnsi="Consolas"/>
+          <w:color w:val="A9B7C6"/>
+        </w:rPr>
+        <w:t>)</w:t>
+      </w:r>
+      <w:r>
+        <w:rPr>
+          <w:rFonts w:ascii="Consolas" w:hAnsi="Consolas"/>
+          <w:color w:val="A9B7C6"/>
+        </w:rPr>
+        <w:br/>
+        <w:t xml:space="preserve">            </w:t>
+      </w:r>
+      <w:r>
+        <w:rPr>
+          <w:rFonts w:ascii="Consolas" w:hAnsi="Consolas"/>
+          <w:color w:val="CC7832"/>
+        </w:rPr>
+        <w:t xml:space="preserve">return </w:t>
+      </w:r>
+      <w:r>
+        <w:rPr>
+          <w:rFonts w:ascii="Consolas" w:hAnsi="Consolas"/>
+          <w:color w:val="A9B7C6"/>
+        </w:rPr>
+        <w:t>DataViewHolder(view)</w:t>
+      </w:r>
+      <w:r>
+        <w:rPr>
+          <w:rFonts w:ascii="Consolas" w:hAnsi="Consolas"/>
+          <w:color w:val="A9B7C6"/>
+        </w:rPr>
+        <w:br/>
+        <w:t xml:space="preserve">        } </w:t>
+      </w:r>
+      <w:r>
+        <w:rPr>
+          <w:rFonts w:ascii="Consolas" w:hAnsi="Consolas"/>
+          <w:color w:val="CC7832"/>
+        </w:rPr>
+        <w:t xml:space="preserve">else </w:t>
+      </w:r>
+      <w:r>
+        <w:rPr>
+          <w:rFonts w:ascii="Consolas" w:hAnsi="Consolas"/>
+          <w:color w:val="A9B7C6"/>
+        </w:rPr>
+        <w:t>{</w:t>
+      </w:r>
+      <w:r>
+        <w:rPr>
+          <w:rFonts w:ascii="Consolas" w:hAnsi="Consolas"/>
+          <w:color w:val="A9B7C6"/>
+        </w:rPr>
+        <w:br/>
+        <w:t xml:space="preserve">            </w:t>
+      </w:r>
+      <w:r>
+        <w:rPr>
+          <w:rFonts w:ascii="Consolas" w:hAnsi="Consolas"/>
+          <w:color w:val="CC7832"/>
+        </w:rPr>
+        <w:t xml:space="preserve">val </w:t>
+      </w:r>
+      <w:r>
+        <w:rPr>
+          <w:rFonts w:ascii="Consolas" w:hAnsi="Consolas"/>
+          <w:color w:val="A9B7C6"/>
+        </w:rPr>
+        <w:t>view: View = LayoutInflater.from(parent.</w:t>
+      </w:r>
+      <w:r>
+        <w:rPr>
+          <w:rFonts w:ascii="Consolas" w:hAnsi="Consolas"/>
+          <w:i/>
+          <w:iCs/>
+          <w:color w:val="9876AA"/>
+        </w:rPr>
+        <w:t>context</w:t>
+      </w:r>
+      <w:r>
+        <w:rPr>
+          <w:rFonts w:ascii="Consolas" w:hAnsi="Consolas"/>
+          <w:color w:val="A9B7C6"/>
+        </w:rPr>
+        <w:t>).inflate(R.layout.</w:t>
+      </w:r>
+      <w:r>
+        <w:rPr>
+          <w:rFonts w:ascii="Consolas" w:hAnsi="Consolas"/>
+          <w:i/>
+          <w:iCs/>
+          <w:color w:val="9876AA"/>
+        </w:rPr>
+        <w:t>progress_bar</w:t>
+      </w:r>
+      <w:r>
+        <w:rPr>
+          <w:rFonts w:ascii="Consolas" w:hAnsi="Consolas"/>
+          <w:color w:val="CC7832"/>
+        </w:rPr>
+        <w:t xml:space="preserve">, </w:t>
+      </w:r>
+      <w:r>
+        <w:rPr>
+          <w:rFonts w:ascii="Consolas" w:hAnsi="Consolas"/>
+          <w:color w:val="A9B7C6"/>
+        </w:rPr>
+        <w:t>parent</w:t>
+      </w:r>
+      <w:r>
+        <w:rPr>
+          <w:rFonts w:ascii="Consolas" w:hAnsi="Consolas"/>
+          <w:color w:val="CC7832"/>
+        </w:rPr>
+        <w:t>, false</w:t>
+      </w:r>
+      <w:r>
+        <w:rPr>
+          <w:rFonts w:ascii="Consolas" w:hAnsi="Consolas"/>
+          <w:color w:val="A9B7C6"/>
+        </w:rPr>
+        <w:t>)</w:t>
+      </w:r>
+      <w:r>
+        <w:rPr>
+          <w:rFonts w:ascii="Consolas" w:hAnsi="Consolas"/>
+          <w:color w:val="A9B7C6"/>
+        </w:rPr>
+        <w:br/>
+        <w:t xml:space="preserve">            </w:t>
+      </w:r>
+      <w:r>
+        <w:rPr>
+          <w:rFonts w:ascii="Consolas" w:hAnsi="Consolas"/>
+          <w:color w:val="CC7832"/>
+        </w:rPr>
+        <w:t xml:space="preserve">return </w:t>
+      </w:r>
+      <w:r>
+        <w:rPr>
+          <w:rFonts w:ascii="Consolas" w:hAnsi="Consolas"/>
+          <w:color w:val="A9B7C6"/>
+        </w:rPr>
+        <w:t>LoadingViewHolder(view)</w:t>
+      </w:r>
+      <w:r>
+        <w:rPr>
+          <w:rFonts w:ascii="Consolas" w:hAnsi="Consolas"/>
+          <w:color w:val="A9B7C6"/>
+        </w:rPr>
+        <w:br/>
+        <w:t xml:space="preserve">        }</w:t>
+      </w:r>
+      <w:r>
+        <w:rPr>
+          <w:rFonts w:ascii="Consolas" w:hAnsi="Consolas"/>
+          <w:color w:val="A9B7C6"/>
+        </w:rPr>
+        <w:br/>
+        <w:t xml:space="preserve">    }</w:t>
+      </w:r>
+      <w:r>
+        <w:rPr>
+          <w:rFonts w:ascii="Consolas" w:hAnsi="Consolas"/>
+          <w:color w:val="A9B7C6"/>
+        </w:rPr>
+        <w:br/>
+      </w:r>
+      <w:r>
+        <w:rPr>
+          <w:rFonts w:ascii="Consolas" w:hAnsi="Consolas"/>
+          <w:color w:val="A9B7C6"/>
+        </w:rPr>
+        <w:br/>
+        <w:t xml:space="preserve">    </w:t>
+      </w:r>
+      <w:r>
+        <w:rPr>
+          <w:rFonts w:ascii="Consolas" w:hAnsi="Consolas"/>
+          <w:color w:val="CC7832"/>
+        </w:rPr>
+        <w:t xml:space="preserve">override fun </w:t>
+      </w:r>
+      <w:r>
+        <w:rPr>
+          <w:rFonts w:ascii="Consolas" w:hAnsi="Consolas"/>
+          <w:color w:val="FFC66D"/>
+        </w:rPr>
+        <w:t>onBindViewHolder</w:t>
+      </w:r>
+      <w:r>
+        <w:rPr>
+          <w:rFonts w:ascii="Consolas" w:hAnsi="Consolas"/>
+          <w:color w:val="A9B7C6"/>
+        </w:rPr>
+        <w:t>(holder: RecyclerView.ViewHolder</w:t>
+      </w:r>
+      <w:r>
+        <w:rPr>
+          <w:rFonts w:ascii="Consolas" w:hAnsi="Consolas"/>
+          <w:color w:val="CC7832"/>
+        </w:rPr>
+        <w:t xml:space="preserve">, </w:t>
+      </w:r>
+      <w:r>
+        <w:rPr>
+          <w:rFonts w:ascii="Consolas" w:hAnsi="Consolas"/>
+          <w:color w:val="A9B7C6"/>
+        </w:rPr>
+        <w:t>position: Int) {</w:t>
+      </w:r>
+      <w:r>
+        <w:rPr>
+          <w:rFonts w:ascii="Consolas" w:hAnsi="Consolas"/>
+          <w:color w:val="A9B7C6"/>
+        </w:rPr>
+        <w:br/>
+        <w:t xml:space="preserve">        </w:t>
+      </w:r>
+      <w:r>
+        <w:rPr>
+          <w:rFonts w:ascii="Consolas" w:hAnsi="Consolas"/>
+          <w:color w:val="CC7832"/>
+        </w:rPr>
+        <w:t>if</w:t>
+      </w:r>
+      <w:r>
+        <w:rPr>
+          <w:rFonts w:ascii="Consolas" w:hAnsi="Consolas"/>
+          <w:color w:val="A9B7C6"/>
+        </w:rPr>
+        <w:t xml:space="preserve">(holder </w:t>
+      </w:r>
+      <w:r>
+        <w:rPr>
+          <w:rFonts w:ascii="Consolas" w:hAnsi="Consolas"/>
+          <w:color w:val="CC7832"/>
+        </w:rPr>
+        <w:t xml:space="preserve">is </w:t>
+      </w:r>
+      <w:r>
+        <w:rPr>
+          <w:rFonts w:ascii="Consolas" w:hAnsi="Consolas"/>
+          <w:color w:val="A9B7C6"/>
+        </w:rPr>
+        <w:t>DataViewHolder){</w:t>
+      </w:r>
+      <w:r>
+        <w:rPr>
+          <w:rFonts w:ascii="Consolas" w:hAnsi="Consolas"/>
+          <w:color w:val="A9B7C6"/>
+        </w:rPr>
+        <w:br/>
+        <w:t xml:space="preserve">            showData(</w:t>
+      </w:r>
+      <w:r>
+        <w:rPr>
+          <w:rFonts w:ascii="Consolas" w:hAnsi="Consolas"/>
+          <w:color w:val="A9B7C6"/>
+          <w:shd w:val="clear" w:color="auto" w:fill="223C23"/>
+        </w:rPr>
+        <w:t>holder</w:t>
+      </w:r>
+      <w:r>
+        <w:rPr>
+          <w:rFonts w:ascii="Consolas" w:hAnsi="Consolas"/>
+          <w:color w:val="CC7832"/>
+        </w:rPr>
+        <w:t>,</w:t>
+      </w:r>
+      <w:r>
+        <w:rPr>
+          <w:rFonts w:ascii="Consolas" w:hAnsi="Consolas"/>
+          <w:color w:val="A9B7C6"/>
+        </w:rPr>
+        <w:t>position)</w:t>
+      </w:r>
+      <w:r>
+        <w:rPr>
+          <w:rFonts w:ascii="Consolas" w:hAnsi="Consolas"/>
+          <w:color w:val="A9B7C6"/>
+        </w:rPr>
+        <w:br/>
+        <w:t xml:space="preserve">        }</w:t>
+      </w:r>
+      <w:r>
+        <w:rPr>
+          <w:rFonts w:ascii="Consolas" w:hAnsi="Consolas"/>
+          <w:color w:val="CC7832"/>
+        </w:rPr>
+        <w:t>else if</w:t>
+      </w:r>
+      <w:r>
+        <w:rPr>
+          <w:rFonts w:ascii="Consolas" w:hAnsi="Consolas"/>
+          <w:color w:val="A9B7C6"/>
+        </w:rPr>
+        <w:t xml:space="preserve">(holder </w:t>
+      </w:r>
+      <w:r>
+        <w:rPr>
+          <w:rFonts w:ascii="Consolas" w:hAnsi="Consolas"/>
+          <w:color w:val="CC7832"/>
+        </w:rPr>
+        <w:t xml:space="preserve">is </w:t>
+      </w:r>
+      <w:r>
+        <w:rPr>
+          <w:rFonts w:ascii="Consolas" w:hAnsi="Consolas"/>
+          <w:color w:val="A9B7C6"/>
+        </w:rPr>
+        <w:t>LoadingViewHolder){</w:t>
+      </w:r>
+      <w:r>
+        <w:rPr>
+          <w:rFonts w:ascii="Consolas" w:hAnsi="Consolas"/>
+          <w:color w:val="A9B7C6"/>
+        </w:rPr>
+        <w:br/>
+        <w:t xml:space="preserve">            showLoadingView(</w:t>
+      </w:r>
+      <w:r>
+        <w:rPr>
+          <w:rFonts w:ascii="Consolas" w:hAnsi="Consolas"/>
+          <w:color w:val="A9B7C6"/>
+          <w:shd w:val="clear" w:color="auto" w:fill="223C23"/>
+        </w:rPr>
+        <w:t>holder</w:t>
+      </w:r>
+      <w:r>
+        <w:rPr>
+          <w:rFonts w:ascii="Consolas" w:hAnsi="Consolas"/>
+          <w:color w:val="CC7832"/>
+        </w:rPr>
+        <w:t>,</w:t>
+      </w:r>
+      <w:r>
+        <w:rPr>
+          <w:rFonts w:ascii="Consolas" w:hAnsi="Consolas"/>
+          <w:color w:val="A9B7C6"/>
+        </w:rPr>
+        <w:t>position)</w:t>
+      </w:r>
+      <w:r>
+        <w:rPr>
+          <w:rFonts w:ascii="Consolas" w:hAnsi="Consolas"/>
+          <w:color w:val="A9B7C6"/>
+        </w:rPr>
+        <w:br/>
+        <w:t xml:space="preserve">        }</w:t>
+      </w:r>
+      <w:r>
+        <w:rPr>
+          <w:rFonts w:ascii="Consolas" w:hAnsi="Consolas"/>
+          <w:color w:val="A9B7C6"/>
+        </w:rPr>
+        <w:br/>
+      </w:r>
+      <w:r>
+        <w:rPr>
+          <w:rFonts w:ascii="Consolas" w:hAnsi="Consolas"/>
+          <w:color w:val="A9B7C6"/>
+        </w:rPr>
+        <w:br/>
+        <w:t xml:space="preserve">    }</w:t>
+      </w:r>
+      <w:r>
+        <w:rPr>
+          <w:rFonts w:ascii="Consolas" w:hAnsi="Consolas"/>
+          <w:color w:val="A9B7C6"/>
+        </w:rPr>
+        <w:br/>
+      </w:r>
+      <w:r>
+        <w:rPr>
+          <w:rFonts w:ascii="Consolas" w:hAnsi="Consolas"/>
+          <w:color w:val="A9B7C6"/>
+        </w:rPr>
+        <w:br/>
+        <w:t xml:space="preserve">    </w:t>
+      </w:r>
+      <w:r>
+        <w:rPr>
+          <w:rFonts w:ascii="Consolas" w:hAnsi="Consolas"/>
+          <w:color w:val="CC7832"/>
+        </w:rPr>
+        <w:t xml:space="preserve">override fun </w:t>
+      </w:r>
+      <w:r>
+        <w:rPr>
+          <w:rFonts w:ascii="Consolas" w:hAnsi="Consolas"/>
+          <w:color w:val="FFC66D"/>
+        </w:rPr>
+        <w:t>getItemCount</w:t>
+      </w:r>
+      <w:r>
+        <w:rPr>
+          <w:rFonts w:ascii="Consolas" w:hAnsi="Consolas"/>
+          <w:color w:val="A9B7C6"/>
+        </w:rPr>
+        <w:t>(): Int {</w:t>
+      </w:r>
+      <w:r>
+        <w:rPr>
+          <w:rFonts w:ascii="Consolas" w:hAnsi="Consolas"/>
+          <w:color w:val="A9B7C6"/>
+        </w:rPr>
+        <w:br/>
+        <w:t xml:space="preserve">        </w:t>
+      </w:r>
+      <w:r>
+        <w:rPr>
+          <w:rFonts w:ascii="Consolas" w:hAnsi="Consolas"/>
+          <w:color w:val="CC7832"/>
+        </w:rPr>
+        <w:t xml:space="preserve">return </w:t>
+      </w:r>
+      <w:r>
+        <w:rPr>
+          <w:rFonts w:ascii="Consolas" w:hAnsi="Consolas"/>
+          <w:color w:val="9876AA"/>
+        </w:rPr>
+        <w:t>responseList</w:t>
+      </w:r>
+      <w:r>
+        <w:rPr>
+          <w:rFonts w:ascii="Consolas" w:hAnsi="Consolas"/>
+          <w:color w:val="A9B7C6"/>
+        </w:rPr>
+        <w:t>.</w:t>
+      </w:r>
+      <w:r>
+        <w:rPr>
+          <w:rFonts w:ascii="Consolas" w:hAnsi="Consolas"/>
+          <w:color w:val="9876AA"/>
+        </w:rPr>
+        <w:t xml:space="preserve">size </w:t>
+      </w:r>
+      <w:r>
+        <w:rPr>
+          <w:rFonts w:ascii="Consolas" w:hAnsi="Consolas"/>
+          <w:color w:val="A9B7C6"/>
+        </w:rPr>
+        <w:t>+</w:t>
+      </w:r>
+      <w:r>
+        <w:rPr>
+          <w:rFonts w:ascii="Consolas" w:hAnsi="Consolas"/>
+          <w:color w:val="6897BB"/>
+        </w:rPr>
+        <w:t>1</w:t>
+      </w:r>
+      <w:r>
+        <w:rPr>
+          <w:rFonts w:ascii="Consolas" w:hAnsi="Consolas"/>
+          <w:color w:val="6897BB"/>
+        </w:rPr>
+        <w:br/>
+        <w:t xml:space="preserve">    </w:t>
+      </w:r>
+      <w:r>
+        <w:rPr>
+          <w:rFonts w:ascii="Consolas" w:hAnsi="Consolas"/>
+          <w:color w:val="A9B7C6"/>
+        </w:rPr>
+        <w:t>}</w:t>
+      </w:r>
+      <w:r>
+        <w:rPr>
+          <w:rFonts w:ascii="Consolas" w:hAnsi="Consolas"/>
+          <w:color w:val="A9B7C6"/>
+        </w:rPr>
+        <w:br/>
+      </w:r>
+      <w:r>
+        <w:rPr>
+          <w:rFonts w:ascii="Consolas" w:hAnsi="Consolas"/>
+          <w:color w:val="A9B7C6"/>
+        </w:rPr>
+        <w:br/>
+      </w:r>
+      <w:r>
+        <w:rPr>
+          <w:rFonts w:ascii="Consolas" w:hAnsi="Consolas"/>
+          <w:color w:val="A9B7C6"/>
+        </w:rPr>
+        <w:br/>
+      </w:r>
+      <w:r>
+        <w:rPr>
+          <w:rFonts w:ascii="Consolas" w:hAnsi="Consolas"/>
+          <w:color w:val="A9B7C6"/>
+        </w:rPr>
+        <w:br/>
+        <w:t xml:space="preserve">    </w:t>
+      </w:r>
+      <w:r>
+        <w:rPr>
+          <w:rFonts w:ascii="Consolas" w:hAnsi="Consolas"/>
+          <w:color w:val="CC7832"/>
+        </w:rPr>
+        <w:t xml:space="preserve">override fun </w:t>
+      </w:r>
+      <w:r>
+        <w:rPr>
+          <w:rFonts w:ascii="Consolas" w:hAnsi="Consolas"/>
+          <w:color w:val="FFC66D"/>
+        </w:rPr>
+        <w:t>getItemViewType</w:t>
+      </w:r>
+      <w:r>
+        <w:rPr>
+          <w:rFonts w:ascii="Consolas" w:hAnsi="Consolas"/>
+          <w:color w:val="A9B7C6"/>
+        </w:rPr>
+        <w:t>(position: Int): Int {</w:t>
+      </w:r>
+      <w:r>
+        <w:rPr>
+          <w:rFonts w:ascii="Consolas" w:hAnsi="Consolas"/>
+          <w:color w:val="A9B7C6"/>
+        </w:rPr>
+        <w:br/>
+      </w:r>
+      <w:r>
+        <w:rPr>
+          <w:rFonts w:ascii="Consolas" w:hAnsi="Consolas"/>
+          <w:color w:val="A9B7C6"/>
+          <w:sz w:val="24"/>
+        </w:rPr>
+        <w:t xml:space="preserve">        </w:t>
+      </w:r>
+      <w:r>
+        <w:rPr>
+          <w:rFonts w:ascii="Consolas" w:hAnsi="Consolas"/>
+          <w:color w:val="808080"/>
+          <w:sz w:val="24"/>
+        </w:rPr>
+        <w:t>// Khi item Chạy đến ô cuối +1, thì hiện progressbar</w:t>
+      </w:r>
+      <w:r>
+        <w:rPr>
+          <w:rFonts w:ascii="Consolas" w:hAnsi="Consolas"/>
+          <w:color w:val="808080"/>
+        </w:rPr>
+        <w:br/>
+        <w:t xml:space="preserve">        </w:t>
+      </w:r>
+      <w:r>
+        <w:rPr>
+          <w:rFonts w:ascii="Consolas" w:hAnsi="Consolas"/>
+          <w:color w:val="CC7832"/>
+        </w:rPr>
+        <w:t xml:space="preserve">if </w:t>
+      </w:r>
+      <w:r>
+        <w:rPr>
+          <w:rFonts w:ascii="Consolas" w:hAnsi="Consolas"/>
+          <w:color w:val="A9B7C6"/>
+        </w:rPr>
+        <w:t>(</w:t>
+      </w:r>
+      <w:r>
+        <w:rPr>
+          <w:rFonts w:ascii="Consolas" w:hAnsi="Consolas"/>
+          <w:color w:val="9876AA"/>
+        </w:rPr>
+        <w:t>responseList</w:t>
+      </w:r>
+      <w:r>
+        <w:rPr>
+          <w:rFonts w:ascii="Consolas" w:hAnsi="Consolas"/>
+          <w:color w:val="A9B7C6"/>
+        </w:rPr>
+        <w:t>.</w:t>
+      </w:r>
+      <w:r>
+        <w:rPr>
+          <w:rFonts w:ascii="Consolas" w:hAnsi="Consolas"/>
+          <w:color w:val="9876AA"/>
+        </w:rPr>
+        <w:t xml:space="preserve">size </w:t>
+      </w:r>
+      <w:r>
+        <w:rPr>
+          <w:rFonts w:ascii="Consolas" w:hAnsi="Consolas"/>
+          <w:color w:val="A9B7C6"/>
+        </w:rPr>
+        <w:t>== position) {</w:t>
+      </w:r>
+      <w:r>
+        <w:rPr>
+          <w:rFonts w:ascii="Consolas" w:hAnsi="Consolas"/>
+          <w:color w:val="A9B7C6"/>
+        </w:rPr>
+        <w:br/>
+        <w:t xml:space="preserve">            </w:t>
+      </w:r>
+      <w:r>
+        <w:rPr>
+          <w:rFonts w:ascii="Consolas" w:hAnsi="Consolas"/>
+          <w:color w:val="CC7832"/>
+        </w:rPr>
+        <w:t xml:space="preserve">return </w:t>
+      </w:r>
+      <w:r>
+        <w:rPr>
+          <w:rFonts w:ascii="Consolas" w:hAnsi="Consolas"/>
+          <w:color w:val="9876AA"/>
+        </w:rPr>
+        <w:t>VIEW_TYPE_LOADING</w:t>
+      </w:r>
+      <w:r>
+        <w:rPr>
+          <w:rFonts w:ascii="Consolas" w:hAnsi="Consolas"/>
+          <w:color w:val="CC7832"/>
+        </w:rPr>
+        <w:t>;</w:t>
+      </w:r>
+      <w:r>
+        <w:rPr>
+          <w:rFonts w:ascii="Consolas" w:hAnsi="Consolas"/>
+          <w:color w:val="CC7832"/>
+        </w:rPr>
+        <w:br/>
+        <w:t xml:space="preserve">        </w:t>
+      </w:r>
+      <w:r>
+        <w:rPr>
+          <w:rFonts w:ascii="Consolas" w:hAnsi="Consolas"/>
+          <w:color w:val="A9B7C6"/>
+        </w:rPr>
+        <w:t>}</w:t>
+      </w:r>
+      <w:r>
+        <w:rPr>
+          <w:rFonts w:ascii="Consolas" w:hAnsi="Consolas"/>
+          <w:color w:val="A9B7C6"/>
+        </w:rPr>
+        <w:br/>
+        <w:t xml:space="preserve">        </w:t>
+      </w:r>
+      <w:r>
+        <w:rPr>
+          <w:rFonts w:ascii="Consolas" w:hAnsi="Consolas"/>
+          <w:color w:val="CC7832"/>
+        </w:rPr>
+        <w:t xml:space="preserve">return </w:t>
+      </w:r>
+      <w:r>
+        <w:rPr>
+          <w:rFonts w:ascii="Consolas" w:hAnsi="Consolas"/>
+          <w:color w:val="9876AA"/>
+        </w:rPr>
+        <w:t>VIEW_TYPE_ITEM</w:t>
+      </w:r>
+      <w:r>
+        <w:rPr>
+          <w:rFonts w:ascii="Consolas" w:hAnsi="Consolas"/>
+          <w:color w:val="CC7832"/>
+        </w:rPr>
+        <w:t>;</w:t>
+      </w:r>
+      <w:r>
+        <w:rPr>
+          <w:rFonts w:ascii="Consolas" w:hAnsi="Consolas"/>
+          <w:color w:val="CC7832"/>
+        </w:rPr>
+        <w:br/>
+        <w:t xml:space="preserve">    </w:t>
+      </w:r>
+      <w:r>
+        <w:rPr>
+          <w:rFonts w:ascii="Consolas" w:hAnsi="Consolas"/>
+          <w:color w:val="A9B7C6"/>
+        </w:rPr>
+        <w:t>}</w:t>
+      </w:r>
+      <w:r>
+        <w:rPr>
+          <w:rFonts w:ascii="Consolas" w:hAnsi="Consolas"/>
+          <w:color w:val="A9B7C6"/>
+        </w:rPr>
+        <w:br/>
+      </w:r>
+      <w:r>
+        <w:rPr>
+          <w:rFonts w:ascii="Consolas" w:hAnsi="Consolas"/>
+          <w:color w:val="A9B7C6"/>
+        </w:rPr>
+        <w:br/>
+      </w:r>
+      <w:r>
+        <w:rPr>
+          <w:rFonts w:ascii="Consolas" w:hAnsi="Consolas"/>
+          <w:color w:val="A9B7C6"/>
+          <w:sz w:val="24"/>
+        </w:rPr>
+        <w:t xml:space="preserve">    </w:t>
+      </w:r>
+      <w:r>
+        <w:rPr>
+          <w:rFonts w:ascii="Consolas" w:hAnsi="Consolas"/>
+          <w:color w:val="808080"/>
+          <w:sz w:val="24"/>
+        </w:rPr>
+        <w:t>// Dành cho hàng trong list</w:t>
+      </w:r>
+      <w:r>
+        <w:rPr>
+          <w:rFonts w:ascii="Consolas" w:hAnsi="Consolas"/>
+          <w:color w:val="808080"/>
+        </w:rPr>
+        <w:br/>
+        <w:t xml:space="preserve">    </w:t>
+      </w:r>
+      <w:r>
+        <w:rPr>
+          <w:rFonts w:ascii="Consolas" w:hAnsi="Consolas"/>
+          <w:color w:val="CC7832"/>
+        </w:rPr>
+        <w:t xml:space="preserve">class </w:t>
+      </w:r>
+      <w:r>
+        <w:rPr>
+          <w:rFonts w:ascii="Consolas" w:hAnsi="Consolas"/>
+          <w:color w:val="A9B7C6"/>
+        </w:rPr>
+        <w:t>DataViewHolder(itemView: View) : RecyclerView.ViewHolder(itemView) {</w:t>
+      </w:r>
+      <w:r>
+        <w:rPr>
+          <w:rFonts w:ascii="Consolas" w:hAnsi="Consolas"/>
+          <w:color w:val="A9B7C6"/>
+        </w:rPr>
+        <w:br/>
+        <w:t xml:space="preserve">        </w:t>
+      </w:r>
+      <w:r>
+        <w:rPr>
+          <w:rFonts w:ascii="Consolas" w:hAnsi="Consolas"/>
+          <w:color w:val="CC7832"/>
+        </w:rPr>
+        <w:t xml:space="preserve">var </w:t>
+      </w:r>
+      <w:r>
+        <w:rPr>
+          <w:rFonts w:ascii="Consolas" w:hAnsi="Consolas"/>
+          <w:color w:val="9876AA"/>
+        </w:rPr>
+        <w:t>imgThumbnai</w:t>
+      </w:r>
+      <w:r>
+        <w:rPr>
+          <w:rFonts w:ascii="Consolas" w:hAnsi="Consolas"/>
+          <w:color w:val="A9B7C6"/>
+        </w:rPr>
+        <w:t>: ImageView</w:t>
+      </w:r>
+      <w:r>
+        <w:rPr>
+          <w:rFonts w:ascii="Consolas" w:hAnsi="Consolas"/>
+          <w:color w:val="A9B7C6"/>
+        </w:rPr>
+        <w:br/>
+        <w:t xml:space="preserve">        </w:t>
+      </w:r>
+      <w:r>
+        <w:rPr>
+          <w:rFonts w:ascii="Consolas" w:hAnsi="Consolas"/>
+          <w:color w:val="CC7832"/>
+        </w:rPr>
+        <w:t xml:space="preserve">var </w:t>
+      </w:r>
+      <w:r>
+        <w:rPr>
+          <w:rFonts w:ascii="Consolas" w:hAnsi="Consolas"/>
+          <w:color w:val="9876AA"/>
+        </w:rPr>
+        <w:t>tvTitle</w:t>
+      </w:r>
+      <w:r>
+        <w:rPr>
+          <w:rFonts w:ascii="Consolas" w:hAnsi="Consolas"/>
+          <w:color w:val="A9B7C6"/>
+        </w:rPr>
+        <w:t>: TextView</w:t>
+      </w:r>
+      <w:r>
+        <w:rPr>
+          <w:rFonts w:ascii="Consolas" w:hAnsi="Consolas"/>
+          <w:color w:val="A9B7C6"/>
+        </w:rPr>
+        <w:br/>
+        <w:t xml:space="preserve">        </w:t>
+      </w:r>
+      <w:r>
+        <w:rPr>
+          <w:rFonts w:ascii="Consolas" w:hAnsi="Consolas"/>
+          <w:color w:val="CC7832"/>
+        </w:rPr>
+        <w:t xml:space="preserve">var </w:t>
+      </w:r>
+      <w:r>
+        <w:rPr>
+          <w:rFonts w:ascii="Consolas" w:hAnsi="Consolas"/>
+          <w:color w:val="9876AA"/>
+        </w:rPr>
+        <w:t>tvSinger</w:t>
+      </w:r>
+      <w:r>
+        <w:rPr>
+          <w:rFonts w:ascii="Consolas" w:hAnsi="Consolas"/>
+          <w:color w:val="A9B7C6"/>
+        </w:rPr>
+        <w:t>: TextView</w:t>
+      </w:r>
+      <w:r>
+        <w:rPr>
+          <w:rFonts w:ascii="Consolas" w:hAnsi="Consolas"/>
+          <w:color w:val="A9B7C6"/>
+        </w:rPr>
+        <w:br/>
+        <w:t xml:space="preserve">        </w:t>
+      </w:r>
+      <w:r>
+        <w:rPr>
+          <w:rFonts w:ascii="Consolas" w:hAnsi="Consolas"/>
+          <w:color w:val="CC7832"/>
+        </w:rPr>
+        <w:t xml:space="preserve">var </w:t>
+      </w:r>
+      <w:r>
+        <w:rPr>
+          <w:rFonts w:ascii="Consolas" w:hAnsi="Consolas"/>
+          <w:color w:val="9876AA"/>
+        </w:rPr>
+        <w:t>tvPlayCount</w:t>
+      </w:r>
+      <w:r>
+        <w:rPr>
+          <w:rFonts w:ascii="Consolas" w:hAnsi="Consolas"/>
+          <w:color w:val="A9B7C6"/>
+        </w:rPr>
+        <w:t>: TextView</w:t>
+      </w:r>
+      <w:r>
+        <w:rPr>
+          <w:rFonts w:ascii="Consolas" w:hAnsi="Consolas"/>
+          <w:color w:val="A9B7C6"/>
+        </w:rPr>
+        <w:br/>
+      </w:r>
+      <w:r>
+        <w:rPr>
+          <w:rFonts w:ascii="Consolas" w:hAnsi="Consolas"/>
+          <w:color w:val="A9B7C6"/>
+        </w:rPr>
+        <w:br/>
+        <w:t xml:space="preserve">        </w:t>
+      </w:r>
+      <w:r>
+        <w:rPr>
+          <w:rFonts w:ascii="Consolas" w:hAnsi="Consolas"/>
+          <w:color w:val="CC7832"/>
+        </w:rPr>
+        <w:t xml:space="preserve">init </w:t>
+      </w:r>
+      <w:r>
+        <w:rPr>
+          <w:rFonts w:ascii="Consolas" w:hAnsi="Consolas"/>
+          <w:color w:val="A9B7C6"/>
+        </w:rPr>
+        <w:t>{</w:t>
+      </w:r>
+      <w:r>
+        <w:rPr>
+          <w:rFonts w:ascii="Consolas" w:hAnsi="Consolas"/>
+          <w:color w:val="A9B7C6"/>
+        </w:rPr>
+        <w:br/>
+        <w:t xml:space="preserve">            </w:t>
+      </w:r>
+      <w:r>
+        <w:rPr>
+          <w:rFonts w:ascii="Consolas" w:hAnsi="Consolas"/>
+          <w:color w:val="9876AA"/>
+        </w:rPr>
+        <w:t xml:space="preserve">imgThumbnai </w:t>
+      </w:r>
+      <w:r>
+        <w:rPr>
+          <w:rFonts w:ascii="Consolas" w:hAnsi="Consolas"/>
+          <w:color w:val="A9B7C6"/>
+        </w:rPr>
+        <w:t>= itemView.findViewById(R.id.</w:t>
+      </w:r>
+      <w:r>
+        <w:rPr>
+          <w:rFonts w:ascii="Consolas" w:hAnsi="Consolas"/>
+          <w:i/>
+          <w:iCs/>
+          <w:color w:val="9876AA"/>
+        </w:rPr>
+        <w:t>imgThumbnai</w:t>
+      </w:r>
+      <w:r>
+        <w:rPr>
+          <w:rFonts w:ascii="Consolas" w:hAnsi="Consolas"/>
+          <w:color w:val="A9B7C6"/>
+        </w:rPr>
+        <w:t>)</w:t>
+      </w:r>
+      <w:r>
+        <w:rPr>
+          <w:rFonts w:ascii="Consolas" w:hAnsi="Consolas"/>
+          <w:color w:val="A9B7C6"/>
+        </w:rPr>
+        <w:br/>
+      </w:r>
+      <w:r>
+        <w:rPr>
+          <w:rFonts w:ascii="Consolas" w:hAnsi="Consolas"/>
+          <w:color w:val="A9B7C6"/>
+        </w:rPr>
+        <w:lastRenderedPageBreak/>
+        <w:t xml:space="preserve">            </w:t>
+      </w:r>
+      <w:r>
+        <w:rPr>
+          <w:rFonts w:ascii="Consolas" w:hAnsi="Consolas"/>
+          <w:color w:val="9876AA"/>
+        </w:rPr>
+        <w:t xml:space="preserve">tvTitle </w:t>
+      </w:r>
+      <w:r>
+        <w:rPr>
+          <w:rFonts w:ascii="Consolas" w:hAnsi="Consolas"/>
+          <w:color w:val="A9B7C6"/>
+        </w:rPr>
+        <w:t>= itemView.findViewById(R.id.</w:t>
+      </w:r>
+      <w:r>
+        <w:rPr>
+          <w:rFonts w:ascii="Consolas" w:hAnsi="Consolas"/>
+          <w:i/>
+          <w:iCs/>
+          <w:color w:val="9876AA"/>
+        </w:rPr>
+        <w:t>tvTitle</w:t>
+      </w:r>
+      <w:r>
+        <w:rPr>
+          <w:rFonts w:ascii="Consolas" w:hAnsi="Consolas"/>
+          <w:color w:val="A9B7C6"/>
+        </w:rPr>
+        <w:t>)</w:t>
+      </w:r>
+      <w:r>
+        <w:rPr>
+          <w:rFonts w:ascii="Consolas" w:hAnsi="Consolas"/>
+          <w:color w:val="A9B7C6"/>
+        </w:rPr>
+        <w:br/>
+        <w:t xml:space="preserve">            </w:t>
+      </w:r>
+      <w:r>
+        <w:rPr>
+          <w:rFonts w:ascii="Consolas" w:hAnsi="Consolas"/>
+          <w:color w:val="9876AA"/>
+        </w:rPr>
+        <w:t xml:space="preserve">tvSinger </w:t>
+      </w:r>
+      <w:r>
+        <w:rPr>
+          <w:rFonts w:ascii="Consolas" w:hAnsi="Consolas"/>
+          <w:color w:val="A9B7C6"/>
+        </w:rPr>
+        <w:t>= itemView.findViewById(R.id.</w:t>
+      </w:r>
+      <w:r>
+        <w:rPr>
+          <w:rFonts w:ascii="Consolas" w:hAnsi="Consolas"/>
+          <w:i/>
+          <w:iCs/>
+          <w:color w:val="9876AA"/>
+        </w:rPr>
+        <w:t>tvSinger</w:t>
+      </w:r>
+      <w:r>
+        <w:rPr>
+          <w:rFonts w:ascii="Consolas" w:hAnsi="Consolas"/>
+          <w:color w:val="A9B7C6"/>
+        </w:rPr>
+        <w:t>)</w:t>
+      </w:r>
+      <w:r>
+        <w:rPr>
+          <w:rFonts w:ascii="Consolas" w:hAnsi="Consolas"/>
+          <w:color w:val="A9B7C6"/>
+        </w:rPr>
+        <w:br/>
+        <w:t xml:space="preserve">            </w:t>
+      </w:r>
+      <w:r>
+        <w:rPr>
+          <w:rFonts w:ascii="Consolas" w:hAnsi="Consolas"/>
+          <w:color w:val="9876AA"/>
+        </w:rPr>
+        <w:t xml:space="preserve">tvPlayCount </w:t>
+      </w:r>
+      <w:r>
+        <w:rPr>
+          <w:rFonts w:ascii="Consolas" w:hAnsi="Consolas"/>
+          <w:color w:val="A9B7C6"/>
+        </w:rPr>
+        <w:t>= itemView.findViewById(R.id.</w:t>
+      </w:r>
+      <w:r>
+        <w:rPr>
+          <w:rFonts w:ascii="Consolas" w:hAnsi="Consolas"/>
+          <w:i/>
+          <w:iCs/>
+          <w:color w:val="9876AA"/>
+        </w:rPr>
+        <w:t>tvPlayCount</w:t>
+      </w:r>
+      <w:r>
+        <w:rPr>
+          <w:rFonts w:ascii="Consolas" w:hAnsi="Consolas"/>
+          <w:color w:val="A9B7C6"/>
+        </w:rPr>
+        <w:t>)</w:t>
+      </w:r>
+      <w:r>
+        <w:rPr>
+          <w:rFonts w:ascii="Consolas" w:hAnsi="Consolas"/>
+          <w:color w:val="A9B7C6"/>
+        </w:rPr>
+        <w:br/>
+      </w:r>
+      <w:r>
+        <w:rPr>
+          <w:rFonts w:ascii="Consolas" w:hAnsi="Consolas"/>
+          <w:color w:val="A9B7C6"/>
+        </w:rPr>
+        <w:br/>
+        <w:t xml:space="preserve">        }</w:t>
+      </w:r>
+      <w:r>
+        <w:rPr>
+          <w:rFonts w:ascii="Consolas" w:hAnsi="Consolas"/>
+          <w:color w:val="A9B7C6"/>
+        </w:rPr>
+        <w:br/>
+        <w:t xml:space="preserve">    }</w:t>
+      </w:r>
+      <w:r>
+        <w:rPr>
+          <w:rFonts w:ascii="Consolas" w:hAnsi="Consolas"/>
+          <w:color w:val="A9B7C6"/>
+        </w:rPr>
+        <w:br/>
+      </w:r>
+      <w:r>
+        <w:rPr>
+          <w:rFonts w:ascii="Consolas" w:hAnsi="Consolas"/>
+          <w:color w:val="A9B7C6"/>
+          <w:sz w:val="24"/>
+        </w:rPr>
+        <w:t xml:space="preserve">    </w:t>
+      </w:r>
+      <w:r>
+        <w:rPr>
+          <w:rFonts w:ascii="Consolas" w:hAnsi="Consolas"/>
+          <w:color w:val="808080"/>
+          <w:sz w:val="24"/>
+        </w:rPr>
+        <w:t>// Dành cho progressbar</w:t>
+      </w:r>
+      <w:r>
+        <w:rPr>
+          <w:rFonts w:ascii="Consolas" w:hAnsi="Consolas"/>
+          <w:color w:val="808080"/>
+        </w:rPr>
+        <w:br/>
+        <w:t xml:space="preserve">    </w:t>
+      </w:r>
+      <w:r>
+        <w:rPr>
+          <w:rFonts w:ascii="Consolas" w:hAnsi="Consolas"/>
+          <w:color w:val="CC7832"/>
+        </w:rPr>
+        <w:t xml:space="preserve">class </w:t>
+      </w:r>
+      <w:r>
+        <w:rPr>
+          <w:rFonts w:ascii="Consolas" w:hAnsi="Consolas"/>
+          <w:color w:val="A9B7C6"/>
+        </w:rPr>
+        <w:t>LoadingViewHolder(itemView: View) : RecyclerView.ViewHolder(itemView) {</w:t>
+      </w:r>
+      <w:r>
+        <w:rPr>
+          <w:rFonts w:ascii="Consolas" w:hAnsi="Consolas"/>
+          <w:color w:val="A9B7C6"/>
+        </w:rPr>
+        <w:br/>
+        <w:t xml:space="preserve">        </w:t>
+      </w:r>
+      <w:r>
+        <w:rPr>
+          <w:rFonts w:ascii="Consolas" w:hAnsi="Consolas"/>
+          <w:color w:val="CC7832"/>
+        </w:rPr>
+        <w:t xml:space="preserve">var </w:t>
+      </w:r>
+      <w:r>
+        <w:rPr>
+          <w:rFonts w:ascii="Consolas" w:hAnsi="Consolas"/>
+          <w:color w:val="9876AA"/>
+        </w:rPr>
+        <w:t>progressBar</w:t>
+      </w:r>
+      <w:r>
+        <w:rPr>
+          <w:rFonts w:ascii="Consolas" w:hAnsi="Consolas"/>
+          <w:color w:val="A9B7C6"/>
+        </w:rPr>
+        <w:t>: ProgressBar</w:t>
+      </w:r>
+      <w:r>
+        <w:rPr>
+          <w:rFonts w:ascii="Consolas" w:hAnsi="Consolas"/>
+          <w:color w:val="A9B7C6"/>
+        </w:rPr>
+        <w:br/>
+      </w:r>
+      <w:r>
+        <w:rPr>
+          <w:rFonts w:ascii="Consolas" w:hAnsi="Consolas"/>
+          <w:color w:val="A9B7C6"/>
+        </w:rPr>
+        <w:br/>
+        <w:t xml:space="preserve">        </w:t>
+      </w:r>
+      <w:r>
+        <w:rPr>
+          <w:rFonts w:ascii="Consolas" w:hAnsi="Consolas"/>
+          <w:color w:val="CC7832"/>
+        </w:rPr>
+        <w:t xml:space="preserve">init </w:t>
+      </w:r>
+      <w:r>
+        <w:rPr>
+          <w:rFonts w:ascii="Consolas" w:hAnsi="Consolas"/>
+          <w:color w:val="A9B7C6"/>
+        </w:rPr>
+        <w:t>{</w:t>
+      </w:r>
+      <w:r>
+        <w:rPr>
+          <w:rFonts w:ascii="Consolas" w:hAnsi="Consolas"/>
+          <w:color w:val="A9B7C6"/>
+        </w:rPr>
+        <w:br/>
+        <w:t xml:space="preserve">            </w:t>
+      </w:r>
+      <w:r>
+        <w:rPr>
+          <w:rFonts w:ascii="Consolas" w:hAnsi="Consolas"/>
+          <w:color w:val="9876AA"/>
+        </w:rPr>
+        <w:t xml:space="preserve">progressBar </w:t>
+      </w:r>
+      <w:r>
+        <w:rPr>
+          <w:rFonts w:ascii="Consolas" w:hAnsi="Consolas"/>
+          <w:color w:val="A9B7C6"/>
+        </w:rPr>
+        <w:t>= itemView.findViewById(R.id.</w:t>
+      </w:r>
+      <w:r>
+        <w:rPr>
+          <w:rFonts w:ascii="Consolas" w:hAnsi="Consolas"/>
+          <w:i/>
+          <w:iCs/>
+          <w:color w:val="9876AA"/>
+        </w:rPr>
+        <w:t>progressbar</w:t>
+      </w:r>
+      <w:r>
+        <w:rPr>
+          <w:rFonts w:ascii="Consolas" w:hAnsi="Consolas"/>
+          <w:color w:val="A9B7C6"/>
+        </w:rPr>
+        <w:t>)</w:t>
+      </w:r>
+      <w:r>
+        <w:rPr>
+          <w:rFonts w:ascii="Consolas" w:hAnsi="Consolas"/>
+          <w:color w:val="A9B7C6"/>
+        </w:rPr>
+        <w:br/>
+        <w:t xml:space="preserve">        }</w:t>
+      </w:r>
+      <w:r>
+        <w:rPr>
+          <w:rFonts w:ascii="Consolas" w:hAnsi="Consolas"/>
+          <w:color w:val="A9B7C6"/>
+        </w:rPr>
+        <w:br/>
+        <w:t xml:space="preserve">    }</w:t>
+      </w:r>
+      <w:r>
+        <w:rPr>
+          <w:rFonts w:ascii="Consolas" w:hAnsi="Consolas"/>
+          <w:color w:val="A9B7C6"/>
+        </w:rPr>
+        <w:br/>
+      </w:r>
+      <w:r>
+        <w:rPr>
+          <w:rFonts w:ascii="Consolas" w:hAnsi="Consolas"/>
+          <w:color w:val="A9B7C6"/>
+        </w:rPr>
+        <w:br/>
+        <w:t xml:space="preserve">    </w:t>
+      </w:r>
+      <w:r>
+        <w:rPr>
+          <w:rFonts w:ascii="Consolas" w:hAnsi="Consolas"/>
+          <w:color w:val="808080"/>
+        </w:rPr>
+        <w:t>//</w:t>
+      </w:r>
+      <w:r>
+        <w:rPr>
+          <w:rFonts w:ascii="Consolas" w:hAnsi="Consolas"/>
+          <w:color w:val="808080"/>
+        </w:rPr>
+        <w:br/>
+        <w:t xml:space="preserve">    </w:t>
+      </w:r>
+      <w:r>
+        <w:rPr>
+          <w:rFonts w:ascii="Consolas" w:hAnsi="Consolas"/>
+          <w:color w:val="CC7832"/>
+        </w:rPr>
+        <w:t xml:space="preserve">private fun </w:t>
+      </w:r>
+      <w:r>
+        <w:rPr>
+          <w:rFonts w:ascii="Consolas" w:hAnsi="Consolas"/>
+          <w:color w:val="FFC66D"/>
+        </w:rPr>
+        <w:t>showLoadingView</w:t>
+      </w:r>
+      <w:r>
+        <w:rPr>
+          <w:rFonts w:ascii="Consolas" w:hAnsi="Consolas"/>
+          <w:color w:val="A9B7C6"/>
+        </w:rPr>
+        <w:t>(holder: LoadingViewHolder</w:t>
+      </w:r>
+      <w:r>
+        <w:rPr>
+          <w:rFonts w:ascii="Consolas" w:hAnsi="Consolas"/>
+          <w:color w:val="CC7832"/>
+        </w:rPr>
+        <w:t xml:space="preserve">, </w:t>
+      </w:r>
+      <w:r>
+        <w:rPr>
+          <w:rFonts w:ascii="Consolas" w:hAnsi="Consolas"/>
+          <w:color w:val="A9B7C6"/>
+        </w:rPr>
+        <w:t>position: Int) {</w:t>
+      </w:r>
+      <w:r>
+        <w:rPr>
+          <w:rFonts w:ascii="Consolas" w:hAnsi="Consolas"/>
+          <w:color w:val="A9B7C6"/>
+        </w:rPr>
+        <w:br/>
+        <w:t xml:space="preserve">    }</w:t>
+      </w:r>
+      <w:r>
+        <w:rPr>
+          <w:rFonts w:ascii="Consolas" w:hAnsi="Consolas"/>
+          <w:color w:val="A9B7C6"/>
+        </w:rPr>
+        <w:br/>
+      </w:r>
+      <w:r>
+        <w:rPr>
+          <w:rFonts w:ascii="Consolas" w:hAnsi="Consolas"/>
+          <w:color w:val="A9B7C6"/>
+        </w:rPr>
+        <w:br/>
+      </w:r>
+      <w:r>
+        <w:rPr>
+          <w:rFonts w:ascii="Consolas" w:hAnsi="Consolas"/>
+          <w:color w:val="A9B7C6"/>
+          <w:sz w:val="24"/>
+        </w:rPr>
+        <w:t xml:space="preserve">    </w:t>
+      </w:r>
+      <w:r>
+        <w:rPr>
+          <w:rFonts w:ascii="Consolas" w:hAnsi="Consolas"/>
+          <w:color w:val="808080"/>
+          <w:sz w:val="24"/>
+        </w:rPr>
+        <w:t>// Add data to row</w:t>
+      </w:r>
+      <w:r>
+        <w:rPr>
+          <w:rFonts w:ascii="Consolas" w:hAnsi="Consolas"/>
+          <w:color w:val="808080"/>
+        </w:rPr>
+        <w:br/>
+        <w:t xml:space="preserve">    </w:t>
+      </w:r>
+      <w:r>
+        <w:rPr>
+          <w:rFonts w:ascii="Consolas" w:hAnsi="Consolas"/>
+          <w:color w:val="CC7832"/>
+        </w:rPr>
+        <w:t xml:space="preserve">private fun </w:t>
+      </w:r>
+      <w:r>
+        <w:rPr>
+          <w:rFonts w:ascii="Consolas" w:hAnsi="Consolas"/>
+          <w:color w:val="FFC66D"/>
+        </w:rPr>
+        <w:t>showData</w:t>
+      </w:r>
+      <w:r>
+        <w:rPr>
+          <w:rFonts w:ascii="Consolas" w:hAnsi="Consolas"/>
+          <w:color w:val="A9B7C6"/>
+        </w:rPr>
+        <w:t>(holder: DataViewHolder</w:t>
+      </w:r>
+      <w:r>
+        <w:rPr>
+          <w:rFonts w:ascii="Consolas" w:hAnsi="Consolas"/>
+          <w:color w:val="CC7832"/>
+        </w:rPr>
+        <w:t xml:space="preserve">, </w:t>
+      </w:r>
+      <w:r>
+        <w:rPr>
+          <w:rFonts w:ascii="Consolas" w:hAnsi="Consolas"/>
+          <w:color w:val="A9B7C6"/>
+        </w:rPr>
+        <w:t>position: Int) {</w:t>
+      </w:r>
+      <w:r>
+        <w:rPr>
+          <w:rFonts w:ascii="Consolas" w:hAnsi="Consolas"/>
+          <w:color w:val="A9B7C6"/>
+        </w:rPr>
+        <w:br/>
+        <w:t xml:space="preserve">        </w:t>
+      </w:r>
+      <w:r>
+        <w:rPr>
+          <w:rFonts w:ascii="Consolas" w:hAnsi="Consolas"/>
+          <w:color w:val="CC7832"/>
+        </w:rPr>
+        <w:t xml:space="preserve">var </w:t>
+      </w:r>
+      <w:r>
+        <w:rPr>
+          <w:rFonts w:ascii="Consolas" w:hAnsi="Consolas"/>
+          <w:color w:val="A9B7C6"/>
+        </w:rPr>
+        <w:t xml:space="preserve">responseData: MakeCloudModel = </w:t>
+      </w:r>
+      <w:r>
+        <w:rPr>
+          <w:rFonts w:ascii="Consolas" w:hAnsi="Consolas"/>
+          <w:color w:val="9876AA"/>
+        </w:rPr>
+        <w:t>responseList</w:t>
+      </w:r>
+      <w:r>
+        <w:rPr>
+          <w:rFonts w:ascii="Consolas" w:hAnsi="Consolas"/>
+          <w:color w:val="A9B7C6"/>
+        </w:rPr>
+        <w:t>[position]</w:t>
+      </w:r>
+      <w:r>
+        <w:rPr>
+          <w:rFonts w:ascii="Consolas" w:hAnsi="Consolas"/>
+          <w:color w:val="808080"/>
+        </w:rPr>
+        <w:br/>
+        <w:t xml:space="preserve">        </w:t>
+      </w:r>
+      <w:r>
+        <w:rPr>
+          <w:rFonts w:ascii="Consolas" w:hAnsi="Consolas"/>
+          <w:color w:val="A9B7C6"/>
+        </w:rPr>
+        <w:t>Glide.with(</w:t>
+      </w:r>
+      <w:r>
+        <w:rPr>
+          <w:rFonts w:ascii="Consolas" w:hAnsi="Consolas"/>
+          <w:color w:val="9876AA"/>
+        </w:rPr>
+        <w:t>context</w:t>
+      </w:r>
+      <w:r>
+        <w:rPr>
+          <w:rFonts w:ascii="Consolas" w:hAnsi="Consolas"/>
+          <w:color w:val="A9B7C6"/>
+        </w:rPr>
+        <w:t>).load(responseData.</w:t>
+      </w:r>
+      <w:r>
+        <w:rPr>
+          <w:rFonts w:ascii="Consolas" w:hAnsi="Consolas"/>
+          <w:color w:val="9876AA"/>
+        </w:rPr>
+        <w:t>pictures</w:t>
+      </w:r>
+      <w:r>
+        <w:rPr>
+          <w:rFonts w:ascii="Consolas" w:hAnsi="Consolas"/>
+          <w:color w:val="A9B7C6"/>
+        </w:rPr>
+        <w:t>.</w:t>
+      </w:r>
+      <w:r>
+        <w:rPr>
+          <w:rFonts w:ascii="Consolas" w:hAnsi="Consolas"/>
+          <w:color w:val="9876AA"/>
+        </w:rPr>
+        <w:t>extra_large</w:t>
+      </w:r>
+      <w:r>
+        <w:rPr>
+          <w:rFonts w:ascii="Consolas" w:hAnsi="Consolas"/>
+          <w:color w:val="A9B7C6"/>
+        </w:rPr>
+        <w:t>).into(holder.</w:t>
+      </w:r>
+      <w:r>
+        <w:rPr>
+          <w:rFonts w:ascii="Consolas" w:hAnsi="Consolas"/>
+          <w:color w:val="9876AA"/>
+        </w:rPr>
+        <w:t>imgThumbnai</w:t>
+      </w:r>
+      <w:r>
+        <w:rPr>
+          <w:rFonts w:ascii="Consolas" w:hAnsi="Consolas"/>
+          <w:color w:val="A9B7C6"/>
+        </w:rPr>
+        <w:t>)</w:t>
+      </w:r>
+      <w:r>
+        <w:rPr>
+          <w:rFonts w:ascii="Consolas" w:hAnsi="Consolas"/>
+          <w:color w:val="A9B7C6"/>
+        </w:rPr>
+        <w:br/>
+        <w:t xml:space="preserve">        holder.</w:t>
+      </w:r>
+      <w:r>
+        <w:rPr>
+          <w:rFonts w:ascii="Consolas" w:hAnsi="Consolas"/>
+          <w:color w:val="9876AA"/>
+        </w:rPr>
+        <w:t>tvTitle</w:t>
+      </w:r>
+      <w:r>
+        <w:rPr>
+          <w:rFonts w:ascii="Consolas" w:hAnsi="Consolas"/>
+          <w:color w:val="A9B7C6"/>
+        </w:rPr>
+        <w:t>.</w:t>
+      </w:r>
+      <w:r>
+        <w:rPr>
+          <w:rFonts w:ascii="Consolas" w:hAnsi="Consolas"/>
+          <w:i/>
+          <w:iCs/>
+          <w:color w:val="9876AA"/>
+        </w:rPr>
+        <w:t xml:space="preserve">text </w:t>
+      </w:r>
+      <w:r>
+        <w:rPr>
+          <w:rFonts w:ascii="Consolas" w:hAnsi="Consolas"/>
+          <w:color w:val="A9B7C6"/>
+        </w:rPr>
+        <w:t>= responseData.</w:t>
+      </w:r>
+      <w:r>
+        <w:rPr>
+          <w:rFonts w:ascii="Consolas" w:hAnsi="Consolas"/>
+          <w:color w:val="9876AA"/>
+        </w:rPr>
+        <w:t>name</w:t>
+      </w:r>
+      <w:r>
+        <w:rPr>
+          <w:rFonts w:ascii="Consolas" w:hAnsi="Consolas"/>
+          <w:color w:val="9876AA"/>
+        </w:rPr>
+        <w:br/>
+        <w:t xml:space="preserve">        </w:t>
+      </w:r>
+      <w:r>
+        <w:rPr>
+          <w:rFonts w:ascii="Consolas" w:hAnsi="Consolas"/>
+          <w:color w:val="A9B7C6"/>
+        </w:rPr>
+        <w:t>holder.</w:t>
+      </w:r>
+      <w:r>
+        <w:rPr>
+          <w:rFonts w:ascii="Consolas" w:hAnsi="Consolas"/>
+          <w:color w:val="9876AA"/>
+        </w:rPr>
+        <w:t>tvSinger</w:t>
+      </w:r>
+      <w:r>
+        <w:rPr>
+          <w:rFonts w:ascii="Consolas" w:hAnsi="Consolas"/>
+          <w:color w:val="A9B7C6"/>
+        </w:rPr>
+        <w:t>.</w:t>
+      </w:r>
+      <w:r>
+        <w:rPr>
+          <w:rFonts w:ascii="Consolas" w:hAnsi="Consolas"/>
+          <w:i/>
+          <w:iCs/>
+          <w:color w:val="9876AA"/>
+        </w:rPr>
+        <w:t xml:space="preserve">text </w:t>
+      </w:r>
+      <w:r>
+        <w:rPr>
+          <w:rFonts w:ascii="Consolas" w:hAnsi="Consolas"/>
+          <w:color w:val="A9B7C6"/>
+        </w:rPr>
+        <w:t xml:space="preserve">= </w:t>
+      </w:r>
+      <w:r>
+        <w:rPr>
+          <w:rFonts w:ascii="Consolas" w:hAnsi="Consolas"/>
+          <w:color w:val="6A8759"/>
+        </w:rPr>
+        <w:t xml:space="preserve">"Ca sĩ: " </w:t>
+      </w:r>
+      <w:r>
+        <w:rPr>
+          <w:rFonts w:ascii="Consolas" w:hAnsi="Consolas"/>
+          <w:color w:val="A9B7C6"/>
+        </w:rPr>
+        <w:t>+ responseData.</w:t>
+      </w:r>
+      <w:r>
+        <w:rPr>
+          <w:rFonts w:ascii="Consolas" w:hAnsi="Consolas"/>
+          <w:color w:val="9876AA"/>
+        </w:rPr>
+        <w:t>user</w:t>
+      </w:r>
+      <w:r>
+        <w:rPr>
+          <w:rFonts w:ascii="Consolas" w:hAnsi="Consolas"/>
+          <w:color w:val="A9B7C6"/>
+        </w:rPr>
+        <w:t>.</w:t>
+      </w:r>
+      <w:r>
+        <w:rPr>
+          <w:rFonts w:ascii="Consolas" w:hAnsi="Consolas"/>
+          <w:color w:val="9876AA"/>
+        </w:rPr>
+        <w:t>name</w:t>
+      </w:r>
+      <w:r>
+        <w:rPr>
+          <w:rFonts w:ascii="Consolas" w:hAnsi="Consolas"/>
+          <w:color w:val="9876AA"/>
+        </w:rPr>
+        <w:br/>
+        <w:t xml:space="preserve">        </w:t>
+      </w:r>
+      <w:r>
+        <w:rPr>
+          <w:rFonts w:ascii="Consolas" w:hAnsi="Consolas"/>
+          <w:color w:val="A9B7C6"/>
+        </w:rPr>
+        <w:t>holder.</w:t>
+      </w:r>
+      <w:r>
+        <w:rPr>
+          <w:rFonts w:ascii="Consolas" w:hAnsi="Consolas"/>
+          <w:color w:val="9876AA"/>
+        </w:rPr>
+        <w:t>tvPlayCount</w:t>
+      </w:r>
+      <w:r>
+        <w:rPr>
+          <w:rFonts w:ascii="Consolas" w:hAnsi="Consolas"/>
+          <w:color w:val="A9B7C6"/>
+        </w:rPr>
+        <w:t>.</w:t>
+      </w:r>
+      <w:r>
+        <w:rPr>
+          <w:rFonts w:ascii="Consolas" w:hAnsi="Consolas"/>
+          <w:i/>
+          <w:iCs/>
+          <w:color w:val="9876AA"/>
+        </w:rPr>
+        <w:t xml:space="preserve">text </w:t>
+      </w:r>
+      <w:r>
+        <w:rPr>
+          <w:rFonts w:ascii="Consolas" w:hAnsi="Consolas"/>
+          <w:color w:val="A9B7C6"/>
+        </w:rPr>
+        <w:t xml:space="preserve">= </w:t>
+      </w:r>
+      <w:r>
+        <w:rPr>
+          <w:rFonts w:ascii="Consolas" w:hAnsi="Consolas"/>
+          <w:color w:val="6A8759"/>
+        </w:rPr>
+        <w:t xml:space="preserve">"Lượt nghe: " </w:t>
+      </w:r>
+      <w:r>
+        <w:rPr>
+          <w:rFonts w:ascii="Consolas" w:hAnsi="Consolas"/>
+          <w:color w:val="A9B7C6"/>
+        </w:rPr>
+        <w:t>+ responseData.</w:t>
+      </w:r>
+      <w:r>
+        <w:rPr>
+          <w:rFonts w:ascii="Consolas" w:hAnsi="Consolas"/>
+          <w:color w:val="9876AA"/>
+        </w:rPr>
+        <w:t>play_count</w:t>
+      </w:r>
+      <w:r>
+        <w:rPr>
+          <w:rFonts w:ascii="Consolas" w:hAnsi="Consolas"/>
+          <w:color w:val="A9B7C6"/>
+        </w:rPr>
+        <w:t>.toString()</w:t>
+      </w:r>
+      <w:r>
+        <w:rPr>
+          <w:rFonts w:ascii="Consolas" w:hAnsi="Consolas"/>
+          <w:color w:val="A9B7C6"/>
+        </w:rPr>
+        <w:br/>
+        <w:t xml:space="preserve">    }</w:t>
+      </w:r>
+      <w:r>
+        <w:rPr>
+          <w:rFonts w:ascii="Consolas" w:hAnsi="Consolas"/>
+          <w:color w:val="A9B7C6"/>
+        </w:rPr>
+        <w:br/>
+        <w:t>}</w:t>
+      </w:r>
+    </w:p>
+    <w:p/>
+    <w:p>
+      <w:r>
+        <w:t>- Bên act:</w:t>
+      </w:r>
+    </w:p>
+    <w:p>
+      <w:pPr>
+        <w:pStyle w:val="HTMLPreformatted"/>
+        <w:shd w:val="clear" w:color="auto" w:fill="2B2B2B"/>
+        <w:rPr>
+          <w:rFonts w:ascii="Consolas" w:hAnsi="Consolas"/>
+          <w:color w:val="A9B7C6"/>
+        </w:rPr>
+      </w:pPr>
+      <w:r>
+        <w:rPr>
+          <w:rFonts w:ascii="Consolas" w:hAnsi="Consolas"/>
+          <w:color w:val="CC7832"/>
+        </w:rPr>
+        <w:t xml:space="preserve">fun </w:t>
+      </w:r>
+      <w:r>
+        <w:rPr>
+          <w:rFonts w:ascii="Consolas" w:hAnsi="Consolas"/>
+          <w:color w:val="FFC66D"/>
+        </w:rPr>
+        <w:t>initScrollListener</w:t>
+      </w:r>
+      <w:r>
+        <w:rPr>
+          <w:rFonts w:ascii="Consolas" w:hAnsi="Consolas"/>
+          <w:color w:val="A9B7C6"/>
+        </w:rPr>
+        <w:t>() {</w:t>
+      </w:r>
+      <w:r>
+        <w:rPr>
+          <w:rFonts w:ascii="Consolas" w:hAnsi="Consolas"/>
+          <w:color w:val="A9B7C6"/>
+        </w:rPr>
+        <w:br/>
+        <w:t xml:space="preserve">    rvList.addOnScrollListener(</w:t>
+      </w:r>
+      <w:r>
+        <w:rPr>
+          <w:rFonts w:ascii="Consolas" w:hAnsi="Consolas"/>
+          <w:color w:val="CC7832"/>
+        </w:rPr>
+        <w:t xml:space="preserve">object </w:t>
+      </w:r>
+      <w:r>
+        <w:rPr>
+          <w:rFonts w:ascii="Consolas" w:hAnsi="Consolas"/>
+          <w:color w:val="A9B7C6"/>
+        </w:rPr>
+        <w:t>: RecyclerView.OnScrollListener() {</w:t>
+      </w:r>
+      <w:r>
+        <w:rPr>
+          <w:rFonts w:ascii="Consolas" w:hAnsi="Consolas"/>
+          <w:color w:val="A9B7C6"/>
+        </w:rPr>
+        <w:br/>
+      </w:r>
+      <w:r>
+        <w:rPr>
+          <w:rFonts w:ascii="Consolas" w:hAnsi="Consolas"/>
+          <w:color w:val="A9B7C6"/>
+        </w:rPr>
+        <w:br/>
+        <w:t xml:space="preserve">        </w:t>
+      </w:r>
+      <w:r>
+        <w:rPr>
+          <w:rFonts w:ascii="Consolas" w:hAnsi="Consolas"/>
+          <w:color w:val="CC7832"/>
+        </w:rPr>
+        <w:t xml:space="preserve">override fun </w:t>
+      </w:r>
+      <w:r>
+        <w:rPr>
+          <w:rFonts w:ascii="Consolas" w:hAnsi="Consolas"/>
+          <w:color w:val="FFC66D"/>
+        </w:rPr>
+        <w:t>onScrolled</w:t>
+      </w:r>
+      <w:r>
+        <w:rPr>
+          <w:rFonts w:ascii="Consolas" w:hAnsi="Consolas"/>
+          <w:color w:val="A9B7C6"/>
+        </w:rPr>
+        <w:t>(recyclerView: RecyclerView</w:t>
+      </w:r>
+      <w:r>
+        <w:rPr>
+          <w:rFonts w:ascii="Consolas" w:hAnsi="Consolas"/>
+          <w:color w:val="CC7832"/>
+        </w:rPr>
+        <w:t xml:space="preserve">, </w:t>
+      </w:r>
+      <w:r>
+        <w:rPr>
+          <w:rFonts w:ascii="Consolas" w:hAnsi="Consolas"/>
+          <w:color w:val="A9B7C6"/>
+        </w:rPr>
+        <w:t>dx: Int</w:t>
+      </w:r>
+      <w:r>
+        <w:rPr>
+          <w:rFonts w:ascii="Consolas" w:hAnsi="Consolas"/>
+          <w:color w:val="CC7832"/>
+        </w:rPr>
+        <w:t xml:space="preserve">, </w:t>
+      </w:r>
+      <w:r>
+        <w:rPr>
+          <w:rFonts w:ascii="Consolas" w:hAnsi="Consolas"/>
+          <w:color w:val="A9B7C6"/>
+        </w:rPr>
+        <w:t>dy: Int) {</w:t>
+      </w:r>
+      <w:r>
+        <w:rPr>
+          <w:rFonts w:ascii="Consolas" w:hAnsi="Consolas"/>
+          <w:color w:val="A9B7C6"/>
+        </w:rPr>
+        <w:br/>
+        <w:t xml:space="preserve">            </w:t>
+      </w:r>
+      <w:r>
+        <w:rPr>
+          <w:rFonts w:ascii="Consolas" w:hAnsi="Consolas"/>
+          <w:color w:val="CC7832"/>
+        </w:rPr>
+        <w:t>super</w:t>
+      </w:r>
+      <w:r>
+        <w:rPr>
+          <w:rFonts w:ascii="Consolas" w:hAnsi="Consolas"/>
+          <w:color w:val="A9B7C6"/>
+        </w:rPr>
+        <w:t>.onScrolled(recyclerView</w:t>
+      </w:r>
+      <w:r>
+        <w:rPr>
+          <w:rFonts w:ascii="Consolas" w:hAnsi="Consolas"/>
+          <w:color w:val="CC7832"/>
+        </w:rPr>
+        <w:t xml:space="preserve">, </w:t>
+      </w:r>
+      <w:r>
+        <w:rPr>
+          <w:rFonts w:ascii="Consolas" w:hAnsi="Consolas"/>
+          <w:color w:val="A9B7C6"/>
+        </w:rPr>
+        <w:t>dx</w:t>
+      </w:r>
+      <w:r>
+        <w:rPr>
+          <w:rFonts w:ascii="Consolas" w:hAnsi="Consolas"/>
+          <w:color w:val="CC7832"/>
+        </w:rPr>
+        <w:t xml:space="preserve">, </w:t>
+      </w:r>
+      <w:r>
+        <w:rPr>
+          <w:rFonts w:ascii="Consolas" w:hAnsi="Consolas"/>
+          <w:color w:val="A9B7C6"/>
+        </w:rPr>
+        <w:t>dy)</w:t>
+      </w:r>
+      <w:r>
+        <w:rPr>
+          <w:rFonts w:ascii="Consolas" w:hAnsi="Consolas"/>
+          <w:color w:val="A9B7C6"/>
+        </w:rPr>
+        <w:br/>
+        <w:t xml:space="preserve">            </w:t>
+      </w:r>
+      <w:r>
+        <w:rPr>
+          <w:rFonts w:ascii="Consolas" w:hAnsi="Consolas"/>
+          <w:color w:val="CC7832"/>
+        </w:rPr>
+        <w:t xml:space="preserve">if </w:t>
+      </w:r>
+      <w:r>
+        <w:rPr>
+          <w:rFonts w:ascii="Consolas" w:hAnsi="Consolas"/>
+          <w:color w:val="A9B7C6"/>
+        </w:rPr>
+        <w:t>(recyclerView.</w:t>
+      </w:r>
+      <w:r>
+        <w:rPr>
+          <w:rFonts w:ascii="Consolas" w:hAnsi="Consolas"/>
+          <w:i/>
+          <w:iCs/>
+          <w:color w:val="9876AA"/>
+        </w:rPr>
+        <w:t>adapter</w:t>
+      </w:r>
+      <w:r>
+        <w:rPr>
+          <w:rFonts w:ascii="Consolas" w:hAnsi="Consolas"/>
+          <w:color w:val="A9B7C6"/>
+        </w:rPr>
+        <w:t>!!.</w:t>
+      </w:r>
+      <w:r>
+        <w:rPr>
+          <w:rFonts w:ascii="Consolas" w:hAnsi="Consolas"/>
+          <w:i/>
+          <w:iCs/>
+          <w:color w:val="9876AA"/>
+        </w:rPr>
+        <w:t xml:space="preserve">itemCount </w:t>
+      </w:r>
+      <w:r>
+        <w:rPr>
+          <w:rFonts w:ascii="Consolas" w:hAnsi="Consolas"/>
+          <w:color w:val="A9B7C6"/>
+        </w:rPr>
+        <w:t xml:space="preserve">!= </w:t>
+      </w:r>
+      <w:r>
+        <w:rPr>
+          <w:rFonts w:ascii="Consolas" w:hAnsi="Consolas"/>
+          <w:color w:val="6897BB"/>
+        </w:rPr>
+        <w:t>0</w:t>
+      </w:r>
+      <w:r>
+        <w:rPr>
+          <w:rFonts w:ascii="Consolas" w:hAnsi="Consolas"/>
+          <w:color w:val="A9B7C6"/>
+        </w:rPr>
+        <w:t>) {</w:t>
+      </w:r>
+      <w:r>
+        <w:rPr>
+          <w:rFonts w:ascii="Consolas" w:hAnsi="Consolas"/>
+          <w:color w:val="A9B7C6"/>
+        </w:rPr>
+        <w:br/>
+        <w:t xml:space="preserve">                </w:t>
+      </w:r>
+      <w:r>
+        <w:rPr>
+          <w:rFonts w:ascii="Consolas" w:hAnsi="Consolas"/>
+          <w:color w:val="CC7832"/>
+        </w:rPr>
+        <w:t xml:space="preserve">val </w:t>
+      </w:r>
+      <w:r>
+        <w:rPr>
+          <w:rFonts w:ascii="Consolas" w:hAnsi="Consolas"/>
+          <w:color w:val="A9B7C6"/>
+        </w:rPr>
+        <w:t>lastVisibleItemPosition =</w:t>
+      </w:r>
+      <w:r>
+        <w:rPr>
+          <w:rFonts w:ascii="Consolas" w:hAnsi="Consolas"/>
+          <w:color w:val="A9B7C6"/>
+        </w:rPr>
+        <w:br/>
+        <w:t xml:space="preserve">                    (recyclerView.</w:t>
+      </w:r>
+      <w:r>
+        <w:rPr>
+          <w:rFonts w:ascii="Consolas" w:hAnsi="Consolas"/>
+          <w:i/>
+          <w:iCs/>
+          <w:color w:val="9876AA"/>
+        </w:rPr>
+        <w:t xml:space="preserve">layoutManager </w:t>
+      </w:r>
+      <w:r>
+        <w:rPr>
+          <w:rFonts w:ascii="Consolas" w:hAnsi="Consolas"/>
+          <w:color w:val="CC7832"/>
+        </w:rPr>
+        <w:t xml:space="preserve">as </w:t>
+      </w:r>
+      <w:r>
+        <w:rPr>
+          <w:rFonts w:ascii="Consolas" w:hAnsi="Consolas"/>
+          <w:color w:val="A9B7C6"/>
+        </w:rPr>
+        <w:t>LinearLayoutManager).findLastCompletelyVisibleItemPosition()</w:t>
+      </w:r>
+      <w:r>
+        <w:rPr>
+          <w:rFonts w:ascii="Consolas" w:hAnsi="Consolas"/>
+          <w:color w:val="A9B7C6"/>
+        </w:rPr>
+        <w:br/>
+        <w:t xml:space="preserve">                </w:t>
+      </w:r>
+      <w:r>
+        <w:rPr>
+          <w:rFonts w:ascii="Consolas" w:hAnsi="Consolas"/>
+          <w:color w:val="CC7832"/>
+        </w:rPr>
+        <w:t xml:space="preserve">if </w:t>
+      </w:r>
+      <w:r>
+        <w:rPr>
+          <w:rFonts w:ascii="Consolas" w:hAnsi="Consolas"/>
+          <w:color w:val="A9B7C6"/>
+        </w:rPr>
+        <w:t>(lastVisibleItemPosition != RecyclerView.</w:t>
+      </w:r>
+      <w:r>
+        <w:rPr>
+          <w:rFonts w:ascii="Consolas" w:hAnsi="Consolas"/>
+          <w:i/>
+          <w:iCs/>
+          <w:color w:val="9876AA"/>
+        </w:rPr>
+        <w:t xml:space="preserve">NO_POSITION </w:t>
+      </w:r>
+      <w:r>
+        <w:rPr>
+          <w:rFonts w:ascii="Consolas" w:hAnsi="Consolas"/>
+          <w:color w:val="A9B7C6"/>
+        </w:rPr>
+        <w:t>&amp;&amp; lastVisibleItemPosition &gt;= recyclerView.</w:t>
+      </w:r>
+      <w:r>
+        <w:rPr>
+          <w:rFonts w:ascii="Consolas" w:hAnsi="Consolas"/>
+          <w:i/>
+          <w:iCs/>
+          <w:color w:val="9876AA"/>
+        </w:rPr>
+        <w:t>adapter</w:t>
+      </w:r>
+      <w:r>
+        <w:rPr>
+          <w:rFonts w:ascii="Consolas" w:hAnsi="Consolas"/>
+          <w:color w:val="A9B7C6"/>
+        </w:rPr>
+        <w:t>!!.</w:t>
+      </w:r>
+      <w:r>
+        <w:rPr>
+          <w:rFonts w:ascii="Consolas" w:hAnsi="Consolas"/>
+          <w:i/>
+          <w:iCs/>
+          <w:color w:val="9876AA"/>
+        </w:rPr>
+        <w:t xml:space="preserve">itemCount </w:t>
+      </w:r>
+      <w:r>
+        <w:rPr>
+          <w:rFonts w:ascii="Consolas" w:hAnsi="Consolas"/>
+          <w:color w:val="A9B7C6"/>
+        </w:rPr>
+        <w:t xml:space="preserve">- </w:t>
+      </w:r>
+      <w:r>
+        <w:rPr>
+          <w:rFonts w:ascii="Consolas" w:hAnsi="Consolas"/>
+          <w:color w:val="6897BB"/>
+        </w:rPr>
+        <w:t>1</w:t>
+      </w:r>
+      <w:r>
+        <w:rPr>
+          <w:rFonts w:ascii="Consolas" w:hAnsi="Consolas"/>
+          <w:color w:val="A9B7C6"/>
+        </w:rPr>
+        <w:t>) {</w:t>
+      </w:r>
+      <w:r>
+        <w:rPr>
+          <w:rFonts w:ascii="Consolas" w:hAnsi="Consolas"/>
+          <w:color w:val="A9B7C6"/>
+        </w:rPr>
+        <w:br/>
+        <w:t xml:space="preserve">                    </w:t>
+      </w:r>
+      <w:r>
+        <w:rPr>
+          <w:rFonts w:ascii="Consolas" w:hAnsi="Consolas"/>
+          <w:color w:val="808080"/>
+          <w:sz w:val="24"/>
+        </w:rPr>
+        <w:t xml:space="preserve">// </w:t>
+      </w:r>
+      <w:r>
+        <w:rPr>
+          <w:rFonts w:ascii="Consolas" w:hAnsi="Consolas"/>
+          <w:color w:val="808080"/>
+          <w:sz w:val="24"/>
+        </w:rPr>
+        <w:t>ADD MORE HERE</w:t>
+      </w:r>
+      <w:r>
+        <w:rPr>
+          <w:rFonts w:ascii="Consolas" w:hAnsi="Consolas"/>
+          <w:color w:val="A9B7C6"/>
+        </w:rPr>
+        <w:br/>
+        <w:t xml:space="preserve">                    runHttp(</w:t>
+      </w:r>
+      <w:r>
+        <w:rPr>
+          <w:rFonts w:ascii="Consolas" w:hAnsi="Consolas"/>
+          <w:color w:val="9876AA"/>
+        </w:rPr>
+        <w:t>linkSearch</w:t>
+      </w:r>
+      <w:r>
+        <w:rPr>
+          <w:rFonts w:ascii="Consolas" w:hAnsi="Consolas"/>
+          <w:color w:val="A9B7C6"/>
+        </w:rPr>
+        <w:t>)</w:t>
+      </w:r>
+      <w:r>
+        <w:rPr>
+          <w:rFonts w:ascii="Consolas" w:hAnsi="Consolas"/>
+          <w:color w:val="A9B7C6"/>
+        </w:rPr>
+        <w:br/>
+        <w:t xml:space="preserve">                    </w:t>
+      </w:r>
+      <w:r>
+        <w:rPr>
+          <w:rFonts w:ascii="Consolas" w:hAnsi="Consolas"/>
+          <w:i/>
+          <w:iCs/>
+          <w:color w:val="A9B7C6"/>
+        </w:rPr>
+        <w:t>println</w:t>
+      </w:r>
+      <w:r>
+        <w:rPr>
+          <w:rFonts w:ascii="Consolas" w:hAnsi="Consolas"/>
+          <w:color w:val="A9B7C6"/>
+        </w:rPr>
+        <w:t>(</w:t>
+      </w:r>
+      <w:r>
+        <w:rPr>
+          <w:rFonts w:ascii="Consolas" w:hAnsi="Consolas"/>
+          <w:color w:val="6A8759"/>
+        </w:rPr>
+        <w:t>"Link Loadmore"</w:t>
+      </w:r>
+      <w:r>
+        <w:rPr>
+          <w:rFonts w:ascii="Consolas" w:hAnsi="Consolas"/>
+          <w:color w:val="A9B7C6"/>
+        </w:rPr>
+        <w:t>+</w:t>
+      </w:r>
+      <w:r>
+        <w:rPr>
+          <w:rFonts w:ascii="Consolas" w:hAnsi="Consolas"/>
+          <w:color w:val="9876AA"/>
+        </w:rPr>
+        <w:t>linkSearch</w:t>
+      </w:r>
+      <w:r>
+        <w:rPr>
+          <w:rFonts w:ascii="Consolas" w:hAnsi="Consolas"/>
+          <w:color w:val="A9B7C6"/>
+        </w:rPr>
+        <w:t>)</w:t>
+      </w:r>
+      <w:r>
+        <w:rPr>
+          <w:rFonts w:ascii="Consolas" w:hAnsi="Consolas"/>
+          <w:color w:val="A9B7C6"/>
+        </w:rPr>
+        <w:br/>
+      </w:r>
+      <w:r>
+        <w:rPr>
+          <w:rFonts w:ascii="Consolas" w:hAnsi="Consolas"/>
+          <w:color w:val="808080"/>
+        </w:rPr>
+        <w:br/>
+      </w:r>
+      <w:r>
+        <w:rPr>
+          <w:rFonts w:ascii="Consolas" w:hAnsi="Consolas"/>
+          <w:color w:val="808080"/>
+        </w:rPr>
+        <w:br/>
+        <w:t xml:space="preserve">                </w:t>
+      </w:r>
+      <w:r>
+        <w:rPr>
+          <w:rFonts w:ascii="Consolas" w:hAnsi="Consolas"/>
+          <w:color w:val="A9B7C6"/>
+        </w:rPr>
+        <w:t>}</w:t>
+      </w:r>
+      <w:bookmarkStart w:id="0" w:name="_GoBack"/>
+      <w:bookmarkEnd w:id="0"/>
+      <w:r>
+        <w:rPr>
+          <w:rFonts w:ascii="Consolas" w:hAnsi="Consolas"/>
+          <w:color w:val="A9B7C6"/>
+        </w:rPr>
+        <w:br/>
+        <w:t xml:space="preserve">            }</w:t>
+      </w:r>
+      <w:r>
+        <w:rPr>
+          <w:rFonts w:ascii="Consolas" w:hAnsi="Consolas"/>
+          <w:color w:val="A9B7C6"/>
+        </w:rPr>
+        <w:br/>
+        <w:t xml:space="preserve">        }</w:t>
+      </w:r>
+      <w:r>
+        <w:rPr>
+          <w:rFonts w:ascii="Consolas" w:hAnsi="Consolas"/>
+          <w:color w:val="A9B7C6"/>
+        </w:rPr>
+        <w:br/>
+        <w:t xml:space="preserve">    })</w:t>
+      </w:r>
+      <w:r>
+        <w:rPr>
+          <w:rFonts w:ascii="Consolas" w:hAnsi="Consolas"/>
+          <w:color w:val="A9B7C6"/>
+        </w:rPr>
+        <w:br/>
+        <w:t>}</w:t>
+      </w:r>
+    </w:p>
+    <w:p/>
     <w:sectPr>
       <w:pgSz w:w="11907" w:h="16840" w:code="9"/>
       <w:pgMar w:top="1134" w:right="1134" w:bottom="1134" w:left="1418" w:header="720" w:footer="720" w:gutter="0"/>

</xml_diff>